<commit_message>
Ricardo: actualizacion del preproyecto
</commit_message>
<xml_diff>
--- a/Anteproyecto.docx
+++ b/Anteproyecto.docx
@@ -366,7 +366,21 @@
           <w:rFonts w:ascii="Arial" w:eastAsia="Arial" w:hAnsi="Arial" w:cs="Arial"/>
           <w:color w:val="FF0000"/>
         </w:rPr>
-        <w:t>El proyecto consiste en una aplicación comercial para una empresa de exportación e importación de vehículos, realizando funciones típicas de un ERP / CRM además de servir como tienda online.</w:t>
+        <w:t>El proyecto consiste en una aplicación comercial para una empresa de importación</w:t>
+      </w:r>
+      <w:r>
+        <w:rPr>
+          <w:rFonts w:ascii="Arial" w:eastAsia="Arial" w:hAnsi="Arial" w:cs="Arial"/>
+          <w:color w:val="FF0000"/>
+        </w:rPr>
+        <w:t xml:space="preserve"> y venta</w:t>
+      </w:r>
+      <w:r>
+        <w:rPr>
+          <w:rFonts w:ascii="Arial" w:eastAsia="Arial" w:hAnsi="Arial" w:cs="Arial"/>
+          <w:color w:val="FF0000"/>
+        </w:rPr>
+        <w:t xml:space="preserve"> de vehículos, realizando funciones típicas de un ERP / CRM además de servir como tienda online.</w:t>
       </w:r>
     </w:p>
     <w:p>
@@ -572,21 +586,7 @@
           <w:rFonts w:ascii="Arial" w:eastAsia="Arial" w:hAnsi="Arial" w:cs="Arial"/>
           <w:color w:val="FF0000"/>
         </w:rPr>
-        <w:t>El proyecto es muy ambicioso</w:t>
-      </w:r>
-      <w:r>
-        <w:rPr>
-          <w:rFonts w:ascii="Arial" w:eastAsia="Arial" w:hAnsi="Arial" w:cs="Arial"/>
-          <w:color w:val="FF0000"/>
-        </w:rPr>
-        <w:t>, si se realizase individualmente, el proyecto se desarrollaría en más tiempo del disponible</w:t>
-      </w:r>
-      <w:r>
-        <w:rPr>
-          <w:rFonts w:ascii="Arial" w:eastAsia="Arial" w:hAnsi="Arial" w:cs="Arial"/>
-          <w:color w:val="FF0000"/>
-        </w:rPr>
-        <w:t xml:space="preserve"> y abarca áreas técnicas complejas que requieren un esfuerzo coordinado, por lo que se ha decidido realizarlo en equipo. Dividiremos el trabajo entre dos personas: una se encargará del backend, base de datos, seguridad y funciones del ERP/CRM, mientras que la otra se ocupará del frontend, la tienda online, el chatbot de IA y la experiencia de usuario. Esta distribución optimiza tiempos y aprovecha nuestras fortalezas.</w:t>
+        <w:t>El proyecto es muy ambicioso y abarca áreas técnicas complejas que requieren un esfuerzo coordinado, por lo que se ha decidido realizarlo en equipo. Dividiremos el trabajo entre dos personas: una se encargará del backend, base de datos, seguridad y funciones del ERP/CRM, mientras que la otra se ocupará del frontend, la tienda online, el chatbot de IA y la experiencia de usuario. Esta distribución optimiza tiempos y aprovecha nuestras fortalezas.</w:t>
       </w:r>
     </w:p>
     <w:p>
@@ -1483,11 +1483,6 @@
         <w:color w:val="000000"/>
       </w:rPr>
       <w:tab/>
-    </w:r>
-    <w:r>
-      <w:rPr>
-        <w:color w:val="000000"/>
-      </w:rPr>
       <w:t>Departamento de Informática y Comunicaciones</w:t>
     </w:r>
   </w:p>
@@ -2253,6 +2248,7 @@
   <w:style w:type="character" w:default="1" w:styleId="Fuentedeprrafopredeter">
     <w:name w:val="Default Paragraph Font"/>
     <w:uiPriority w:val="1"/>
+    <w:semiHidden/>
     <w:unhideWhenUsed/>
   </w:style>
   <w:style w:type="table" w:default="1" w:styleId="Tablanormal">
@@ -2680,28 +2676,28 @@
 </file>
 
 <file path=customXml/item1.xml><?xml version="1.0" encoding="utf-8"?>
+<b:Sources xmlns:b="http://schemas.openxmlformats.org/officeDocument/2006/bibliography" xmlns="http://schemas.openxmlformats.org/officeDocument/2006/bibliography" SelectedStyle="\APASixthEditionOfficeOnline.xsl" StyleName="APA" Version="6"/>
+</file>
+
+<file path=customXml/item2.xml><?xml version="1.0" encoding="utf-8"?>
 <go:gDocsCustomXmlDataStorage xmlns:go="http://customooxmlschemas.google.com/" xmlns:r="http://schemas.openxmlformats.org/officeDocument/2006/relationships" uri="GoogleDocsCustomDataVersion2">
   <go:docsCustomData xmlns:go="http://customooxmlschemas.google.com/" roundtripDataSignature="AMtx7miMWDmIVE8M7bFlO0LJU5NFrCN4KA==">CgMxLjA4AHIhMXZkUU12cndFZkpCUTZXWVJ2bUJPa0JCTE4wbWMxRDN4</go:docsCustomData>
 </go:gDocsCustomXmlDataStorage>
 </file>
 
-<file path=customXml/item2.xml><?xml version="1.0" encoding="utf-8"?>
-<b:Sources xmlns:b="http://schemas.openxmlformats.org/officeDocument/2006/bibliography" xmlns="http://schemas.openxmlformats.org/officeDocument/2006/bibliography" SelectedStyle="\APASixthEditionOfficeOnline.xsl" StyleName="APA" Version="6"/>
+<file path=customXml/itemProps1.xml><?xml version="1.0" encoding="utf-8"?>
+<ds:datastoreItem xmlns:ds="http://schemas.openxmlformats.org/officeDocument/2006/customXml" ds:itemID="{E5A5331F-BCB5-4360-B170-31157B080BE9}">
+  <ds:schemaRefs>
+    <ds:schemaRef ds:uri="http://schemas.openxmlformats.org/officeDocument/2006/bibliography"/>
+  </ds:schemaRefs>
+</ds:datastoreItem>
 </file>
 
-<file path=customXml/itemProps1.xml><?xml version="1.0" encoding="utf-8"?>
+<file path=customXml/itemProps2.xml><?xml version="1.0" encoding="utf-8"?>
 <ds:datastoreItem xmlns:ds="http://schemas.openxmlformats.org/officeDocument/2006/customXml" ds:itemID="{11111111-1234-1234-1234-123412341234}">
   <ds:schemaRefs>
     <ds:schemaRef ds:uri="http://schemas.openxmlformats.org/officeDocument/2006/relationships"/>
     <ds:schemaRef ds:uri="http://customooxmlschemas.google.com/"/>
   </ds:schemaRefs>
 </ds:datastoreItem>
-</file>
-
-<file path=customXml/itemProps2.xml><?xml version="1.0" encoding="utf-8"?>
-<ds:datastoreItem xmlns:ds="http://schemas.openxmlformats.org/officeDocument/2006/customXml" ds:itemID="{E5A5331F-BCB5-4360-B170-31157B080BE9}">
-  <ds:schemaRefs>
-    <ds:schemaRef ds:uri="http://schemas.openxmlformats.org/officeDocument/2006/bibliography"/>
-  </ds:schemaRefs>
-</ds:datastoreItem>
 </file>
</xml_diff>

<commit_message>
Ricardo: Anteproyecto en .pdf
</commit_message>
<xml_diff>
--- a/Anteproyecto.docx
+++ b/Anteproyecto.docx
@@ -30,6 +30,7 @@
           <w:szCs w:val="32"/>
         </w:rPr>
       </w:pPr>
+      <w:proofErr w:type="spellStart"/>
       <w:r>
         <w:rPr>
           <w:b/>
@@ -39,6 +40,7 @@
         </w:rPr>
         <w:t>DRCars</w:t>
       </w:r>
+      <w:proofErr w:type="spellEnd"/>
     </w:p>
     <w:p>
       <w:pPr>
@@ -178,98 +180,91 @@
           <w:sz w:val="28"/>
           <w:szCs w:val="28"/>
         </w:rPr>
+        <w:t>Víctor García Delgado</w:t>
+      </w:r>
+    </w:p>
+    <w:p>
+      <w:pPr>
+        <w:jc w:val="center"/>
+        <w:rPr>
+          <w:sz w:val="28"/>
+          <w:szCs w:val="28"/>
+        </w:rPr>
+      </w:pPr>
+    </w:p>
+    <w:p>
+      <w:pPr>
+        <w:jc w:val="center"/>
+        <w:rPr>
+          <w:sz w:val="28"/>
+          <w:szCs w:val="28"/>
+        </w:rPr>
+      </w:pPr>
+    </w:p>
+    <w:p>
+      <w:pPr>
+        <w:jc w:val="center"/>
+        <w:rPr>
+          <w:b/>
+          <w:sz w:val="28"/>
+          <w:szCs w:val="28"/>
+        </w:rPr>
+      </w:pPr>
+      <w:r>
+        <w:rPr>
+          <w:b/>
+          <w:sz w:val="28"/>
+          <w:szCs w:val="28"/>
+        </w:rPr>
+        <w:t>Coordinadores:</w:t>
+      </w:r>
+    </w:p>
+    <w:p>
+      <w:pPr>
+        <w:jc w:val="center"/>
+        <w:rPr>
+          <w:sz w:val="28"/>
+          <w:szCs w:val="28"/>
+        </w:rPr>
+      </w:pPr>
+      <w:r>
+        <w:rPr>
+          <w:sz w:val="28"/>
+          <w:szCs w:val="28"/>
+        </w:rPr>
+        <w:t>Raquel Gómez Sánchez</w:t>
+      </w:r>
+    </w:p>
+    <w:p>
+      <w:pPr>
+        <w:jc w:val="center"/>
+        <w:rPr>
+          <w:sz w:val="28"/>
+          <w:szCs w:val="28"/>
+        </w:rPr>
+      </w:pPr>
+      <w:r>
+        <w:rPr>
+          <w:sz w:val="28"/>
+          <w:szCs w:val="28"/>
+        </w:rPr>
+        <w:t>Stefano Chiesa</w:t>
+      </w:r>
+    </w:p>
+    <w:p>
+      <w:pPr>
+        <w:jc w:val="center"/>
+        <w:rPr>
+          <w:sz w:val="28"/>
+          <w:szCs w:val="28"/>
+        </w:rPr>
+      </w:pPr>
+      <w:r>
+        <w:rPr>
+          <w:sz w:val="28"/>
+          <w:szCs w:val="28"/>
+        </w:rPr>
         <w:t>Julio Zapata</w:t>
-      </w:r>
-    </w:p>
-    <w:p>
-      <w:pPr>
-        <w:jc w:val="center"/>
-        <w:rPr>
-          <w:sz w:val="28"/>
-          <w:szCs w:val="28"/>
-        </w:rPr>
-      </w:pPr>
-    </w:p>
-    <w:p>
-      <w:pPr>
-        <w:jc w:val="center"/>
-        <w:rPr>
-          <w:b/>
-          <w:sz w:val="28"/>
-          <w:szCs w:val="28"/>
-        </w:rPr>
-      </w:pPr>
-      <w:r>
-        <w:rPr>
-          <w:b/>
-          <w:sz w:val="28"/>
-          <w:szCs w:val="28"/>
-        </w:rPr>
-        <w:t>Coordinadores:</w:t>
-      </w:r>
-    </w:p>
-    <w:p>
-      <w:pPr>
-        <w:jc w:val="center"/>
-        <w:rPr>
-          <w:sz w:val="28"/>
-          <w:szCs w:val="28"/>
-        </w:rPr>
-      </w:pPr>
-      <w:r>
-        <w:rPr>
-          <w:sz w:val="28"/>
-          <w:szCs w:val="28"/>
-        </w:rPr>
-        <w:t>Raquel Gómez Sánchez</w:t>
-      </w:r>
-    </w:p>
-    <w:p>
-      <w:pPr>
-        <w:jc w:val="center"/>
-        <w:rPr>
-          <w:sz w:val="28"/>
-          <w:szCs w:val="28"/>
-        </w:rPr>
-      </w:pPr>
-      <w:r>
-        <w:rPr>
-          <w:sz w:val="28"/>
-          <w:szCs w:val="28"/>
-        </w:rPr>
-        <w:t>Stefano Chiesa</w:t>
-      </w:r>
-    </w:p>
-    <w:p>
-      <w:pPr>
-        <w:jc w:val="center"/>
-        <w:rPr>
-          <w:sz w:val="28"/>
-          <w:szCs w:val="28"/>
-        </w:rPr>
-      </w:pPr>
-      <w:r>
-        <w:rPr>
-          <w:sz w:val="28"/>
-          <w:szCs w:val="28"/>
-        </w:rPr>
-        <w:t>Víctor García Delgado</w:t>
-      </w:r>
-    </w:p>
-    <w:p>
-      <w:pPr>
-        <w:jc w:val="center"/>
-        <w:rPr>
-          <w:sz w:val="28"/>
-          <w:szCs w:val="28"/>
-        </w:rPr>
-      </w:pPr>
-      <w:r>
-        <w:rPr>
-          <w:sz w:val="28"/>
-          <w:szCs w:val="28"/>
-        </w:rPr>
-        <w:t>&lt;Apellidos, nombre&gt;</w:t>
       </w:r>
     </w:p>
     <w:p>
@@ -491,8 +486,17 @@
           <w:rFonts w:ascii="Arial" w:eastAsia="Arial" w:hAnsi="Arial" w:cs="Arial"/>
           <w:color w:val="FF0000"/>
         </w:rPr>
-        <w:t xml:space="preserve"> / url</w:t>
-      </w:r>
+        <w:t xml:space="preserve"> / </w:t>
+      </w:r>
+      <w:proofErr w:type="spellStart"/>
+      <w:r>
+        <w:rPr>
+          <w:rFonts w:ascii="Arial" w:eastAsia="Arial" w:hAnsi="Arial" w:cs="Arial"/>
+          <w:color w:val="FF0000"/>
+        </w:rPr>
+        <w:t>url</w:t>
+      </w:r>
+      <w:proofErr w:type="spellEnd"/>
       <w:r>
         <w:rPr>
           <w:rFonts w:ascii="Arial" w:eastAsia="Arial" w:hAnsi="Arial" w:cs="Arial"/>
@@ -519,7 +523,23 @@
           <w:rFonts w:ascii="Arial" w:eastAsia="Arial" w:hAnsi="Arial" w:cs="Arial"/>
           <w:color w:val="FF0000"/>
         </w:rPr>
-        <w:t>al hacer click sobre él</w:t>
+        <w:t xml:space="preserve">al hacer </w:t>
+      </w:r>
+      <w:proofErr w:type="spellStart"/>
+      <w:r>
+        <w:rPr>
+          <w:rFonts w:ascii="Arial" w:eastAsia="Arial" w:hAnsi="Arial" w:cs="Arial"/>
+          <w:color w:val="FF0000"/>
+        </w:rPr>
+        <w:t>click</w:t>
+      </w:r>
+      <w:proofErr w:type="spellEnd"/>
+      <w:r>
+        <w:rPr>
+          <w:rFonts w:ascii="Arial" w:eastAsia="Arial" w:hAnsi="Arial" w:cs="Arial"/>
+          <w:color w:val="FF0000"/>
+        </w:rPr>
+        <w:t xml:space="preserve"> sobre él</w:t>
       </w:r>
       <w:r>
         <w:rPr>
@@ -533,7 +553,23 @@
           <w:rFonts w:ascii="Arial" w:eastAsia="Arial" w:hAnsi="Arial" w:cs="Arial"/>
           <w:color w:val="FF0000"/>
         </w:rPr>
-        <w:t>diferentes servicios adicionales. Además, en la página habrá un asistente de IA (chatbot) para recomendar coches ajustados a sus necesidades personales</w:t>
+        <w:t>diferentes servicios adicionales. Además, en la página habrá un asistente de IA (</w:t>
+      </w:r>
+      <w:proofErr w:type="spellStart"/>
+      <w:r>
+        <w:rPr>
+          <w:rFonts w:ascii="Arial" w:eastAsia="Arial" w:hAnsi="Arial" w:cs="Arial"/>
+          <w:color w:val="FF0000"/>
+        </w:rPr>
+        <w:t>chatbot</w:t>
+      </w:r>
+      <w:proofErr w:type="spellEnd"/>
+      <w:r>
+        <w:rPr>
+          <w:rFonts w:ascii="Arial" w:eastAsia="Arial" w:hAnsi="Arial" w:cs="Arial"/>
+          <w:color w:val="FF0000"/>
+        </w:rPr>
+        <w:t>) para recomendar coches ajustados a sus necesidades personales</w:t>
       </w:r>
       <w:r>
         <w:rPr>
@@ -586,7 +622,55 @@
           <w:rFonts w:ascii="Arial" w:eastAsia="Arial" w:hAnsi="Arial" w:cs="Arial"/>
           <w:color w:val="FF0000"/>
         </w:rPr>
-        <w:t>El proyecto es muy ambicioso y abarca áreas técnicas complejas que requieren un esfuerzo coordinado, por lo que se ha decidido realizarlo en equipo. Dividiremos el trabajo entre dos personas: una se encargará del backend, base de datos, seguridad y funciones del ERP/CRM, mientras que la otra se ocupará del frontend, la tienda online, el chatbot de IA y la experiencia de usuario. Esta distribución optimiza tiempos y aprovecha nuestras fortalezas.</w:t>
+        <w:t xml:space="preserve">El proyecto es muy ambicioso y abarca áreas técnicas complejas que requieren un esfuerzo coordinado, por lo que se ha decidido realizarlo en equipo. Dividiremos el trabajo entre dos personas: una se encargará del </w:t>
+      </w:r>
+      <w:proofErr w:type="spellStart"/>
+      <w:r>
+        <w:rPr>
+          <w:rFonts w:ascii="Arial" w:eastAsia="Arial" w:hAnsi="Arial" w:cs="Arial"/>
+          <w:color w:val="FF0000"/>
+        </w:rPr>
+        <w:t>backend</w:t>
+      </w:r>
+      <w:proofErr w:type="spellEnd"/>
+      <w:r>
+        <w:rPr>
+          <w:rFonts w:ascii="Arial" w:eastAsia="Arial" w:hAnsi="Arial" w:cs="Arial"/>
+          <w:color w:val="FF0000"/>
+        </w:rPr>
+        <w:t xml:space="preserve">, base de datos, seguridad y funciones del ERP/CRM, mientras que la otra se ocupará del </w:t>
+      </w:r>
+      <w:proofErr w:type="spellStart"/>
+      <w:r>
+        <w:rPr>
+          <w:rFonts w:ascii="Arial" w:eastAsia="Arial" w:hAnsi="Arial" w:cs="Arial"/>
+          <w:color w:val="FF0000"/>
+        </w:rPr>
+        <w:t>frontend</w:t>
+      </w:r>
+      <w:proofErr w:type="spellEnd"/>
+      <w:r>
+        <w:rPr>
+          <w:rFonts w:ascii="Arial" w:eastAsia="Arial" w:hAnsi="Arial" w:cs="Arial"/>
+          <w:color w:val="FF0000"/>
+        </w:rPr>
+        <w:t xml:space="preserve">, la tienda online, el </w:t>
+      </w:r>
+      <w:proofErr w:type="spellStart"/>
+      <w:r>
+        <w:rPr>
+          <w:rFonts w:ascii="Arial" w:eastAsia="Arial" w:hAnsi="Arial" w:cs="Arial"/>
+          <w:color w:val="FF0000"/>
+        </w:rPr>
+        <w:t>chatbot</w:t>
+      </w:r>
+      <w:proofErr w:type="spellEnd"/>
+      <w:r>
+        <w:rPr>
+          <w:rFonts w:ascii="Arial" w:eastAsia="Arial" w:hAnsi="Arial" w:cs="Arial"/>
+          <w:color w:val="FF0000"/>
+        </w:rPr>
+        <w:t xml:space="preserve"> de IA y la experiencia de usuario. Esta distribución optimiza tiempos y aprovecha nuestras fortalezas.</w:t>
       </w:r>
     </w:p>
     <w:p>
@@ -711,12 +795,21 @@
           <w:color w:val="000000"/>
         </w:rPr>
       </w:pPr>
-      <w:r>
-        <w:rPr>
-          <w:rFonts w:ascii="Arial" w:eastAsia="Arial" w:hAnsi="Arial" w:cs="Arial"/>
-          <w:color w:val="FF0000"/>
-        </w:rPr>
-        <w:t>Jaspersoft Studio</w:t>
+      <w:proofErr w:type="spellStart"/>
+      <w:r>
+        <w:rPr>
+          <w:rFonts w:ascii="Arial" w:eastAsia="Arial" w:hAnsi="Arial" w:cs="Arial"/>
+          <w:color w:val="FF0000"/>
+        </w:rPr>
+        <w:t>Jaspersoft</w:t>
+      </w:r>
+      <w:proofErr w:type="spellEnd"/>
+      <w:r>
+        <w:rPr>
+          <w:rFonts w:ascii="Arial" w:eastAsia="Arial" w:hAnsi="Arial" w:cs="Arial"/>
+          <w:color w:val="FF0000"/>
+        </w:rPr>
+        <w:t xml:space="preserve"> Studio</w:t>
       </w:r>
       <w:r>
         <w:rPr>
@@ -745,6 +838,7 @@
           <w:color w:val="000000"/>
         </w:rPr>
       </w:pPr>
+      <w:proofErr w:type="spellStart"/>
       <w:r>
         <w:rPr>
           <w:rFonts w:ascii="Arial" w:eastAsia="Arial" w:hAnsi="Arial" w:cs="Arial"/>
@@ -752,6 +846,7 @@
         </w:rPr>
         <w:t>Postman</w:t>
       </w:r>
+      <w:proofErr w:type="spellEnd"/>
       <w:r>
         <w:rPr>
           <w:rFonts w:ascii="Arial" w:eastAsia="Arial" w:hAnsi="Arial" w:cs="Arial"/>
@@ -779,6 +874,7 @@
           <w:color w:val="000000"/>
         </w:rPr>
       </w:pPr>
+      <w:proofErr w:type="spellStart"/>
       <w:r>
         <w:rPr>
           <w:rFonts w:ascii="Arial" w:eastAsia="Arial" w:hAnsi="Arial" w:cs="Arial"/>
@@ -786,6 +882,7 @@
         </w:rPr>
         <w:t>Github</w:t>
       </w:r>
+      <w:proofErr w:type="spellEnd"/>
       <w:r>
         <w:rPr>
           <w:rFonts w:ascii="Arial" w:eastAsia="Arial" w:hAnsi="Arial" w:cs="Arial"/>
@@ -818,8 +915,17 @@
           <w:rFonts w:ascii="Arial" w:eastAsia="Arial" w:hAnsi="Arial" w:cs="Arial"/>
           <w:color w:val="FF0000"/>
         </w:rPr>
-        <w:t>MySQL Workbench</w:t>
-      </w:r>
+        <w:t xml:space="preserve">MySQL </w:t>
+      </w:r>
+      <w:proofErr w:type="spellStart"/>
+      <w:r>
+        <w:rPr>
+          <w:rFonts w:ascii="Arial" w:eastAsia="Arial" w:hAnsi="Arial" w:cs="Arial"/>
+          <w:color w:val="FF0000"/>
+        </w:rPr>
+        <w:t>Workbench</w:t>
+      </w:r>
+      <w:proofErr w:type="spellEnd"/>
       <w:r>
         <w:rPr>
           <w:rFonts w:ascii="Arial" w:eastAsia="Arial" w:hAnsi="Arial" w:cs="Arial"/>
@@ -886,7 +992,23 @@
           <w:rFonts w:ascii="Arial" w:eastAsia="Arial" w:hAnsi="Arial" w:cs="Arial"/>
           <w:color w:val="FF0000"/>
         </w:rPr>
-        <w:t>n8n y Make (automatización)</w:t>
+        <w:t xml:space="preserve">n8n y </w:t>
+      </w:r>
+      <w:proofErr w:type="spellStart"/>
+      <w:r>
+        <w:rPr>
+          <w:rFonts w:ascii="Arial" w:eastAsia="Arial" w:hAnsi="Arial" w:cs="Arial"/>
+          <w:color w:val="FF0000"/>
+        </w:rPr>
+        <w:t>Make</w:t>
+      </w:r>
+      <w:proofErr w:type="spellEnd"/>
+      <w:r>
+        <w:rPr>
+          <w:rFonts w:ascii="Arial" w:eastAsia="Arial" w:hAnsi="Arial" w:cs="Arial"/>
+          <w:color w:val="FF0000"/>
+        </w:rPr>
+        <w:t xml:space="preserve"> (automatización)</w:t>
       </w:r>
       <w:r>
         <w:rPr>
@@ -1179,12 +1301,21 @@
           <w:color w:val="000000"/>
         </w:rPr>
       </w:pPr>
-      <w:r>
-        <w:rPr>
-          <w:rFonts w:ascii="Arial" w:eastAsia="Arial" w:hAnsi="Arial" w:cs="Arial"/>
-          <w:color w:val="FF0000"/>
-        </w:rPr>
-        <w:t>Url de la we</w:t>
+      <w:proofErr w:type="spellStart"/>
+      <w:r>
+        <w:rPr>
+          <w:rFonts w:ascii="Arial" w:eastAsia="Arial" w:hAnsi="Arial" w:cs="Arial"/>
+          <w:color w:val="FF0000"/>
+        </w:rPr>
+        <w:t>Url</w:t>
+      </w:r>
+      <w:proofErr w:type="spellEnd"/>
+      <w:r>
+        <w:rPr>
+          <w:rFonts w:ascii="Arial" w:eastAsia="Arial" w:hAnsi="Arial" w:cs="Arial"/>
+          <w:color w:val="FF0000"/>
+        </w:rPr>
+        <w:t xml:space="preserve"> de la we</w:t>
       </w:r>
       <w:r>
         <w:rPr>

</xml_diff>